<commit_message>
update configuration, docker fonctionne très bien, ( back , front, mysql)
</commit_message>
<xml_diff>
--- a/Lancez un conteneur PHPMyAdmin en connectant le même réseau Docker.docx
+++ b/Lancez un conteneur PHPMyAdmin en connectant le même réseau Docker.docx
@@ -62,6 +62,11 @@
       </w:r>
     </w:p>
     <w:p>
+      <w:pPr>
+        <w:rPr>
+          <w:lang w:val="en-GB"/>
+        </w:rPr>
+      </w:pPr>
       <w:r>
         <w:rPr>
           <w:lang w:val="en-GB"/>
@@ -69,497 +74,880 @@
         <w:t xml:space="preserve">    </w:t>
       </w:r>
       <w:r>
+        <w:rPr>
+          <w:lang w:val="en-GB"/>
+        </w:rPr>
         <w:t>-e PMA_HOST=</w:t>
       </w:r>
       <w:proofErr w:type="spellStart"/>
       <w:r>
+        <w:rPr>
+          <w:lang w:val="en-GB"/>
+        </w:rPr>
         <w:t>mysql</w:t>
       </w:r>
       <w:proofErr w:type="spellEnd"/>
       <w:r>
+        <w:rPr>
+          <w:lang w:val="en-GB"/>
+        </w:rPr>
         <w:t>-container \</w:t>
       </w:r>
     </w:p>
     <w:p>
-      <w:r>
-        <w:t xml:space="preserve">    -p </w:t>
-      </w:r>
+      <w:pPr>
+        <w:rPr>
+          <w:lang w:val="en-GB"/>
+        </w:rPr>
+      </w:pPr>
+      <w:r>
+        <w:rPr>
+          <w:lang w:val="en-GB"/>
+        </w:rPr>
+        <w:t xml:space="preserve">    -p 8081:80 </w:t>
+      </w:r>
+      <w:proofErr w:type="spellStart"/>
+      <w:r>
+        <w:rPr>
+          <w:lang w:val="en-GB"/>
+        </w:rPr>
+        <w:t>phpmyadmin</w:t>
+      </w:r>
+      <w:proofErr w:type="spellEnd"/>
+    </w:p>
+    <w:p>
+      <w:pPr>
+        <w:rPr>
+          <w:lang w:val="en-GB"/>
+        </w:rPr>
+      </w:pPr>
+    </w:p>
+    <w:p>
+      <w:pPr>
+        <w:rPr>
+          <w:lang w:val="en-GB"/>
+        </w:rPr>
+      </w:pPr>
+    </w:p>
+    <w:p>
+      <w:pPr>
+        <w:rPr>
+          <w:lang w:val="en-GB"/>
+        </w:rPr>
+      </w:pPr>
+    </w:p>
+    <w:p>
+      <w:pPr>
+        <w:rPr>
+          <w:lang w:val="en-GB"/>
+        </w:rPr>
+      </w:pPr>
       <w:proofErr w:type="gramStart"/>
       <w:r>
-        <w:t>8081:</w:t>
-      </w:r>
+        <w:rPr>
+          <w:lang w:val="en-GB"/>
+        </w:rPr>
+        <w:t xml:space="preserve">Lancer  </w:t>
+      </w:r>
+      <w:proofErr w:type="spellStart"/>
+      <w:r>
+        <w:rPr>
+          <w:lang w:val="en-GB"/>
+        </w:rPr>
+        <w:t>conteneur</w:t>
+      </w:r>
+      <w:proofErr w:type="spellEnd"/>
       <w:proofErr w:type="gramEnd"/>
       <w:r>
-        <w:t xml:space="preserve">80 </w:t>
-      </w:r>
-      <w:proofErr w:type="spellStart"/>
-      <w:r>
-        <w:t>phpmyadmin</w:t>
-      </w:r>
-      <w:proofErr w:type="spellEnd"/>
+        <w:rPr>
+          <w:lang w:val="en-GB"/>
+        </w:rPr>
+        <w:t xml:space="preserve"> </w:t>
+      </w:r>
+      <w:proofErr w:type="spellStart"/>
+      <w:r>
+        <w:rPr>
+          <w:lang w:val="en-GB"/>
+        </w:rPr>
+        <w:t>mysql</w:t>
+      </w:r>
+      <w:proofErr w:type="spellEnd"/>
+    </w:p>
+    <w:p>
+      <w:pPr>
+        <w:rPr>
+          <w:lang w:val="en-GB"/>
+        </w:rPr>
+      </w:pPr>
+      <w:r>
+        <w:rPr>
+          <w:lang w:val="en-GB"/>
+        </w:rPr>
+        <w:t xml:space="preserve">docker run --name </w:t>
+      </w:r>
+      <w:proofErr w:type="spellStart"/>
+      <w:r>
+        <w:rPr>
+          <w:lang w:val="en-GB"/>
+        </w:rPr>
+        <w:t>mysql</w:t>
+      </w:r>
+      <w:proofErr w:type="spellEnd"/>
+      <w:r>
+        <w:rPr>
+          <w:lang w:val="en-GB"/>
+        </w:rPr>
+        <w:t>-container \ --network gestion-stock-network \ -e MYSQL_ROOT_PASSWORD=</w:t>
+      </w:r>
+      <w:proofErr w:type="spellStart"/>
+      <w:r>
+        <w:rPr>
+          <w:lang w:val="en-GB"/>
+        </w:rPr>
+        <w:t>admin_password</w:t>
+      </w:r>
+      <w:proofErr w:type="spellEnd"/>
+      <w:r>
+        <w:rPr>
+          <w:lang w:val="en-GB"/>
+        </w:rPr>
+        <w:t xml:space="preserve"> \ -e MYSQL_DATABASE=</w:t>
+      </w:r>
+      <w:proofErr w:type="spellStart"/>
+      <w:r>
+        <w:rPr>
+          <w:lang w:val="en-GB"/>
+        </w:rPr>
+        <w:t>gestion_stock</w:t>
+      </w:r>
+      <w:proofErr w:type="spellEnd"/>
+      <w:r>
+        <w:rPr>
+          <w:lang w:val="en-GB"/>
+        </w:rPr>
+        <w:t xml:space="preserve"> \ -p 3306:3306 \ -d mysql:8.0</w:t>
+      </w:r>
+    </w:p>
+    <w:p>
+      <w:pPr>
+        <w:rPr>
+          <w:lang w:val="en-GB"/>
+        </w:rPr>
+      </w:pPr>
+    </w:p>
+    <w:p>
+      <w:pPr>
+        <w:rPr>
+          <w:lang w:val="en-GB"/>
+        </w:rPr>
+      </w:pPr>
+    </w:p>
+    <w:p>
+      <w:pPr>
+        <w:rPr>
+          <w:lang w:val="en-GB"/>
+        </w:rPr>
+      </w:pPr>
+      <w:proofErr w:type="spellStart"/>
+      <w:r>
+        <w:rPr>
+          <w:lang w:val="en-GB"/>
+        </w:rPr>
+        <w:t>inspecter</w:t>
+      </w:r>
+      <w:proofErr w:type="spellEnd"/>
+      <w:r>
+        <w:rPr>
+          <w:lang w:val="en-GB"/>
+        </w:rPr>
+        <w:t xml:space="preserve"> le réseau</w:t>
+      </w:r>
+    </w:p>
+    <w:p>
+      <w:pPr>
+        <w:rPr>
+          <w:lang w:val="en-GB"/>
+        </w:rPr>
+      </w:pPr>
+      <w:r>
+        <w:rPr>
+          <w:lang w:val="en-GB"/>
+        </w:rPr>
+        <w:t>docker network inspect gestion-stock-network</w:t>
+      </w:r>
+    </w:p>
+    <w:p>
+      <w:pPr>
+        <w:rPr>
+          <w:lang w:val="en-GB"/>
+        </w:rPr>
+      </w:pPr>
+    </w:p>
+    <w:p>
+      <w:pPr>
+        <w:rPr>
+          <w:lang w:val="en-GB"/>
+        </w:rPr>
+      </w:pPr>
+    </w:p>
+    <w:p>
+      <w:proofErr w:type="gramStart"/>
+      <w:r>
+        <w:t>se</w:t>
+      </w:r>
+      <w:proofErr w:type="gramEnd"/>
+      <w:r>
+        <w:t xml:space="preserve"> connecter  à la b</w:t>
+      </w:r>
+      <w:r>
+        <w:t xml:space="preserve">ase de donnée  </w:t>
+      </w:r>
+    </w:p>
+    <w:p>
+      <w:pPr>
+        <w:rPr>
+          <w:lang w:val="en-GB"/>
+        </w:rPr>
+      </w:pPr>
+      <w:r>
+        <w:rPr>
+          <w:lang w:val="en-GB"/>
+        </w:rPr>
+        <w:t xml:space="preserve">$ docker exec -it </w:t>
+      </w:r>
+      <w:proofErr w:type="spellStart"/>
+      <w:r>
+        <w:rPr>
+          <w:lang w:val="en-GB"/>
+        </w:rPr>
+        <w:t>mysql</w:t>
+      </w:r>
+      <w:proofErr w:type="spellEnd"/>
+      <w:r>
+        <w:rPr>
+          <w:lang w:val="en-GB"/>
+        </w:rPr>
+        <w:t xml:space="preserve">-container </w:t>
+      </w:r>
+      <w:proofErr w:type="spellStart"/>
+      <w:r>
+        <w:rPr>
+          <w:lang w:val="en-GB"/>
+        </w:rPr>
+        <w:t>mysql</w:t>
+      </w:r>
+      <w:proofErr w:type="spellEnd"/>
+      <w:r>
+        <w:rPr>
+          <w:lang w:val="en-GB"/>
+        </w:rPr>
+        <w:t xml:space="preserve"> -u root -p</w:t>
+      </w:r>
+    </w:p>
+    <w:p>
+      <w:pPr>
+        <w:rPr>
+          <w:lang w:val="en-GB"/>
+        </w:rPr>
+      </w:pPr>
+      <w:r>
+        <w:rPr>
+          <w:lang w:val="en-GB"/>
+        </w:rPr>
+        <w:t>Enter password:</w:t>
+      </w:r>
+      <w:r>
+        <w:rPr>
+          <w:lang w:val="en-GB"/>
+        </w:rPr>
+        <w:t xml:space="preserve"> </w:t>
+      </w:r>
+      <w:proofErr w:type="spellStart"/>
+      <w:r>
+        <w:rPr>
+          <w:lang w:val="en-GB"/>
+        </w:rPr>
+        <w:t>admin_password</w:t>
+      </w:r>
+      <w:proofErr w:type="spellEnd"/>
+    </w:p>
+    <w:p>
+      <w:pPr>
+        <w:rPr>
+          <w:lang w:val="en-GB"/>
+        </w:rPr>
+      </w:pPr>
+    </w:p>
+    <w:p>
+      <w:pPr>
+        <w:rPr>
+          <w:lang w:val="en-GB"/>
+        </w:rPr>
+      </w:pPr>
+    </w:p>
+    <w:p>
+      <w:pPr>
+        <w:rPr>
+          <w:lang w:val="en-GB"/>
+        </w:rPr>
+      </w:pPr>
+      <w:proofErr w:type="spellStart"/>
+      <w:r>
+        <w:rPr>
+          <w:lang w:val="en-GB"/>
+        </w:rPr>
+        <w:t>mysql</w:t>
+      </w:r>
+      <w:proofErr w:type="spellEnd"/>
+      <w:r>
+        <w:rPr>
+          <w:lang w:val="en-GB"/>
+        </w:rPr>
+        <w:t>&gt;</w:t>
+      </w:r>
+    </w:p>
+    <w:p>
+      <w:pPr>
+        <w:rPr>
+          <w:lang w:val="en-GB"/>
+        </w:rPr>
+      </w:pPr>
+    </w:p>
+    <w:p>
+      <w:r>
+        <w:rPr>
+          <w:b/>
+          <w:bCs/>
+        </w:rPr>
+        <w:t>Construire l'image Docker :</w:t>
+      </w:r>
+    </w:p>
+    <w:p>
+      <w:proofErr w:type="spellStart"/>
+      <w:proofErr w:type="gramStart"/>
+      <w:r>
+        <w:t>bash</w:t>
+      </w:r>
+      <w:proofErr w:type="spellEnd"/>
+      <w:proofErr w:type="gramEnd"/>
+    </w:p>
+    <w:p>
+      <w:r>
+        <w:lastRenderedPageBreak/>
+        <w:t>Copy code</w:t>
+      </w:r>
+    </w:p>
+    <w:p>
+      <w:pPr>
+        <w:rPr>
+          <w:lang w:val="en-GB"/>
+        </w:rPr>
+      </w:pPr>
+      <w:proofErr w:type="spellStart"/>
+      <w:r>
+        <w:rPr>
+          <w:lang w:val="en-GB"/>
+        </w:rPr>
+        <w:t>mvn</w:t>
+      </w:r>
+      <w:proofErr w:type="spellEnd"/>
+      <w:r>
+        <w:rPr>
+          <w:lang w:val="en-GB"/>
+        </w:rPr>
+        <w:t xml:space="preserve"> clean package</w:t>
+      </w:r>
+    </w:p>
+    <w:p>
+      <w:pPr>
+        <w:rPr>
+          <w:lang w:val="en-GB"/>
+        </w:rPr>
+      </w:pPr>
+      <w:r>
+        <w:rPr>
+          <w:lang w:val="en-GB"/>
+        </w:rPr>
+        <w:t>docker build -t gestion-stock-</w:t>
+      </w:r>
+      <w:proofErr w:type="gramStart"/>
+      <w:r>
+        <w:rPr>
+          <w:lang w:val="en-GB"/>
+        </w:rPr>
+        <w:t>backend .</w:t>
+      </w:r>
+      <w:proofErr w:type="gramEnd"/>
+    </w:p>
+    <w:p>
+      <w:r>
+        <w:rPr>
+          <w:b/>
+          <w:bCs/>
+        </w:rPr>
+        <w:t>Lancer le conteneur Spring Boot : dans</w:t>
+      </w:r>
+      <w:r>
+        <w:rPr>
+          <w:b/>
+          <w:bCs/>
+        </w:rPr>
+        <w:t xml:space="preserve"> le même network</w:t>
+      </w:r>
+    </w:p>
+    <w:p>
+      <w:pPr>
+        <w:rPr>
+          <w:lang w:val="en-GB"/>
+        </w:rPr>
+      </w:pPr>
+      <w:r>
+        <w:rPr>
+          <w:lang w:val="en-GB"/>
+        </w:rPr>
+        <w:t>bash</w:t>
+      </w:r>
+    </w:p>
+    <w:p>
+      <w:pPr>
+        <w:rPr>
+          <w:lang w:val="en-GB"/>
+        </w:rPr>
+      </w:pPr>
+      <w:r>
+        <w:rPr>
+          <w:lang w:val="en-GB"/>
+        </w:rPr>
+        <w:t>Copy code</w:t>
+      </w:r>
+    </w:p>
+    <w:p>
+      <w:pPr>
+        <w:rPr>
+          <w:lang w:val="en-GB"/>
+        </w:rPr>
+      </w:pPr>
+      <w:r>
+        <w:rPr>
+          <w:lang w:val="en-GB"/>
+        </w:rPr>
+        <w:t xml:space="preserve">docker run -d --name </w:t>
+      </w:r>
+      <w:proofErr w:type="spellStart"/>
+      <w:r>
+        <w:rPr>
+          <w:lang w:val="en-GB"/>
+        </w:rPr>
+        <w:t>springboot</w:t>
+      </w:r>
+      <w:proofErr w:type="spellEnd"/>
+      <w:r>
+        <w:rPr>
+          <w:lang w:val="en-GB"/>
+        </w:rPr>
+        <w:t>-backend --network gestion-stock-network \</w:t>
+      </w:r>
+    </w:p>
+    <w:p>
+      <w:r>
+        <w:rPr>
+          <w:lang w:val="en-GB"/>
+        </w:rPr>
+        <w:t xml:space="preserve">    </w:t>
+      </w:r>
+      <w:r>
+        <w:t xml:space="preserve">-p </w:t>
+      </w:r>
+      <w:proofErr w:type="gramStart"/>
+      <w:r>
+        <w:t>8080:</w:t>
+      </w:r>
+      <w:proofErr w:type="gramEnd"/>
+      <w:r>
+        <w:t>8080 gestion-stock-backend</w:t>
+      </w:r>
+    </w:p>
+    <w:p>
+      <w:pPr>
+        <w:rPr>
+          <w:lang w:val="en-GB"/>
+        </w:rPr>
+      </w:pPr>
+    </w:p>
+    <w:p>
+      <w:pPr>
+        <w:rPr>
+          <w:lang w:val="en-GB"/>
+        </w:rPr>
+      </w:pPr>
+    </w:p>
+    <w:p>
+      <w:pPr>
+        <w:rPr>
+          <w:lang w:val="en-GB"/>
+        </w:rPr>
+      </w:pPr>
+    </w:p>
+    <w:p>
+      <w:pPr>
+        <w:rPr>
+          <w:lang w:val="en-GB"/>
+        </w:rPr>
+      </w:pPr>
+    </w:p>
+    <w:p>
+      <w:pPr>
+        <w:rPr>
+          <w:lang w:val="en-GB"/>
+        </w:rPr>
+      </w:pPr>
+    </w:p>
+    <w:p>
+      <w:pPr>
+        <w:rPr>
+          <w:lang w:val="en-GB"/>
+        </w:rPr>
+      </w:pPr>
+      <w:r>
+        <w:rPr>
+          <w:lang w:val="en-GB"/>
+        </w:rPr>
+        <w:t>30/12/2024</w:t>
+      </w:r>
+    </w:p>
+    <w:p>
+      <w:proofErr w:type="gramStart"/>
+      <w:r>
+        <w:t>Docker  100</w:t>
+      </w:r>
+      <w:proofErr w:type="gramEnd"/>
+      <w:r>
+        <w:t>%</w:t>
+      </w:r>
+    </w:p>
+    <w:p>
+      <w:r>
+        <w:t>Tout fonctionne bien</w:t>
+      </w:r>
+    </w:p>
+    <w:p>
+      <w:proofErr w:type="gramStart"/>
+      <w:r>
+        <w:t>Nb:</w:t>
+      </w:r>
+      <w:proofErr w:type="gramEnd"/>
+      <w:r>
+        <w:t xml:space="preserve"> pour lancer  </w:t>
+      </w:r>
+      <w:proofErr w:type="spellStart"/>
+      <w:r>
+        <w:t>mvn</w:t>
+      </w:r>
+      <w:proofErr w:type="spellEnd"/>
+      <w:r>
+        <w:t xml:space="preserve"> clean </w:t>
+      </w:r>
+      <w:proofErr w:type="spellStart"/>
+      <w:r>
+        <w:t>ins</w:t>
+      </w:r>
+      <w:r>
+        <w:t>tall</w:t>
+      </w:r>
+      <w:proofErr w:type="spellEnd"/>
+      <w:r>
+        <w:t xml:space="preserve"> à partir </w:t>
+      </w:r>
+      <w:proofErr w:type="spellStart"/>
+      <w:r>
+        <w:t>intellij</w:t>
+      </w:r>
+      <w:proofErr w:type="spellEnd"/>
+      <w:r>
+        <w:t xml:space="preserve"> ( il faut d’abord lancer  </w:t>
+      </w:r>
+      <w:proofErr w:type="spellStart"/>
+      <w:r>
+        <w:t>Xamp</w:t>
+      </w:r>
+      <w:proofErr w:type="spellEnd"/>
+      <w:r>
+        <w:t xml:space="preserve"> MySQL)</w:t>
+      </w:r>
+    </w:p>
+    <w:p>
+      <w:r>
+        <w:t>Ensuite lancer la commander docker-compose up –</w:t>
+      </w:r>
+      <w:proofErr w:type="spellStart"/>
+      <w:r>
+        <w:t>build</w:t>
+      </w:r>
+      <w:proofErr w:type="spellEnd"/>
+      <w:r>
+        <w:t xml:space="preserve"> </w:t>
+      </w:r>
+      <w:proofErr w:type="gramStart"/>
+      <w:r>
+        <w:t>( qui</w:t>
+      </w:r>
+      <w:proofErr w:type="gramEnd"/>
+      <w:r>
+        <w:t xml:space="preserve"> va lancer le back , front et </w:t>
+      </w:r>
+      <w:proofErr w:type="spellStart"/>
+      <w:r>
+        <w:t>mysql</w:t>
+      </w:r>
+      <w:proofErr w:type="spellEnd"/>
+      <w:r>
+        <w:t xml:space="preserve"> ) </w:t>
+      </w:r>
+    </w:p>
+    <w:p>
+      <w:pPr>
+        <w:pBdr>
+          <w:bottom w:val="double" w:sz="6" w:space="1" w:color="auto"/>
+        </w:pBdr>
+      </w:pPr>
+    </w:p>
+    <w:p/>
+    <w:p>
+      <w:r>
+        <w:t xml:space="preserve">Docker </w:t>
+      </w:r>
+    </w:p>
+    <w:p>
+      <w:r>
+        <w:t>Pour arrêter tous les conteneurs en cours d'exécution, vous pouvez utiliser la commande suivante :</w:t>
+      </w:r>
+    </w:p>
+    <w:p>
+      <w:pPr>
+        <w:rPr>
+          <w:lang w:val="en-GB"/>
+        </w:rPr>
+      </w:pPr>
+      <w:r>
+        <w:rPr>
+          <w:lang w:val="en-GB"/>
+        </w:rPr>
+        <w:t>docker-compose down</w:t>
+      </w:r>
+    </w:p>
+    <w:p>
+      <w:r>
+        <w:t xml:space="preserve">Cette commande arrête et supprime tous les conteneurs, réseaux et volumes associés à votre projet. Si vous ne voulez pas supprimer les volumes (comme les données </w:t>
+      </w:r>
+    </w:p>
+    <w:p>
+      <w:r>
+        <w:t>MySQL), vous pouvez ajouter l'option --volumes :</w:t>
+      </w:r>
+      <w:r>
+        <w:t xml:space="preserve"> </w:t>
+      </w:r>
+      <w:proofErr w:type="gramStart"/>
+      <w:r>
+        <w:t>( ne</w:t>
+      </w:r>
+      <w:proofErr w:type="gramEnd"/>
+      <w:r>
+        <w:t xml:space="preserve"> pas pour ne pas perdre les données )</w:t>
+      </w:r>
+    </w:p>
+    <w:p>
+      <w:proofErr w:type="gramStart"/>
+      <w:r>
+        <w:lastRenderedPageBreak/>
+        <w:t>docker</w:t>
+      </w:r>
+      <w:proofErr w:type="gramEnd"/>
+      <w:r>
+        <w:t xml:space="preserve">-compose down </w:t>
+      </w:r>
+      <w:r>
+        <w:t>–</w:t>
+      </w:r>
+      <w:r>
+        <w:t>volumes</w:t>
+      </w:r>
+    </w:p>
+    <w:p/>
+    <w:p>
+      <w:pPr>
+        <w:rPr>
+          <w:b/>
+          <w:bCs/>
+        </w:rPr>
+      </w:pPr>
+      <w:r>
+        <w:rPr>
+          <w:b/>
+          <w:bCs/>
+        </w:rPr>
+        <w:t>Redémarrer les conteneurs Docker</w:t>
+      </w:r>
+    </w:p>
+    <w:p>
+      <w:r>
+        <w:t>Pour relancer les conteneurs après les avoir arrêtés, vous pouvez utiliser la commande suivante :</w:t>
+      </w:r>
+    </w:p>
+    <w:p>
+      <w:pPr>
+        <w:rPr>
+          <w:lang w:val="en-GB"/>
+        </w:rPr>
+      </w:pPr>
+      <w:r>
+        <w:rPr>
+          <w:lang w:val="en-GB"/>
+        </w:rPr>
+        <w:t>docker-compose up</w:t>
+      </w:r>
+    </w:p>
+    <w:p>
+      <w:r>
+        <w:t>Cela va lancer vos conteneurs tels qu'ils étaient définis dans votre fichier docker-</w:t>
+      </w:r>
+      <w:proofErr w:type="spellStart"/>
+      <w:r>
+        <w:t>compose.yml</w:t>
+      </w:r>
+      <w:proofErr w:type="spellEnd"/>
+      <w:r>
+        <w:t>.</w:t>
+      </w:r>
     </w:p>
     <w:p/>
     <w:p/>
-    <w:p/>
-    <w:p>
-      <w:pPr>
-        <w:rPr>
-          <w:lang w:val="en-GB"/>
-        </w:rPr>
-      </w:pPr>
-      <w:proofErr w:type="gramStart"/>
-      <w:r>
-        <w:rPr>
-          <w:lang w:val="en-GB"/>
-        </w:rPr>
-        <w:t xml:space="preserve">Lancer  </w:t>
-      </w:r>
-      <w:proofErr w:type="spellStart"/>
-      <w:r>
-        <w:rPr>
-          <w:lang w:val="en-GB"/>
-        </w:rPr>
-        <w:t>conteneur</w:t>
-      </w:r>
-      <w:proofErr w:type="spellEnd"/>
-      <w:proofErr w:type="gramEnd"/>
-      <w:r>
-        <w:rPr>
-          <w:lang w:val="en-GB"/>
-        </w:rPr>
-        <w:t xml:space="preserve"> </w:t>
-      </w:r>
-      <w:proofErr w:type="spellStart"/>
-      <w:r>
-        <w:rPr>
-          <w:lang w:val="en-GB"/>
-        </w:rPr>
-        <w:t>mysql</w:t>
-      </w:r>
-      <w:proofErr w:type="spellEnd"/>
-    </w:p>
-    <w:p>
-      <w:pPr>
-        <w:rPr>
-          <w:lang w:val="en-GB"/>
-        </w:rPr>
-      </w:pPr>
-      <w:r>
-        <w:rPr>
-          <w:lang w:val="en-GB"/>
-        </w:rPr>
-        <w:t xml:space="preserve">docker run --name </w:t>
-      </w:r>
-      <w:proofErr w:type="spellStart"/>
-      <w:r>
-        <w:rPr>
-          <w:lang w:val="en-GB"/>
-        </w:rPr>
-        <w:t>mysql</w:t>
-      </w:r>
-      <w:proofErr w:type="spellEnd"/>
-      <w:r>
-        <w:rPr>
-          <w:lang w:val="en-GB"/>
-        </w:rPr>
-        <w:t>-container \ --network gestion-stock-network \ -e MYSQL_ROOT_PASSWORD=</w:t>
-      </w:r>
-      <w:proofErr w:type="spellStart"/>
-      <w:r>
-        <w:rPr>
-          <w:lang w:val="en-GB"/>
-        </w:rPr>
-        <w:t>admin_password</w:t>
-      </w:r>
-      <w:proofErr w:type="spellEnd"/>
-      <w:r>
-        <w:rPr>
-          <w:lang w:val="en-GB"/>
-        </w:rPr>
-        <w:t xml:space="preserve"> \ -e MYSQL_DATABASE=</w:t>
-      </w:r>
-      <w:proofErr w:type="spellStart"/>
-      <w:r>
-        <w:rPr>
-          <w:lang w:val="en-GB"/>
-        </w:rPr>
-        <w:t>gestion_stock</w:t>
-      </w:r>
-      <w:proofErr w:type="spellEnd"/>
-      <w:r>
-        <w:rPr>
-          <w:lang w:val="en-GB"/>
-        </w:rPr>
-        <w:t xml:space="preserve"> \ -p 3306:3306 \ -d mysql:8.0</w:t>
-      </w:r>
-    </w:p>
-    <w:p>
-      <w:pPr>
-        <w:rPr>
-          <w:lang w:val="en-GB"/>
-        </w:rPr>
-      </w:pPr>
-    </w:p>
-    <w:p>
-      <w:pPr>
-        <w:rPr>
-          <w:lang w:val="en-GB"/>
-        </w:rPr>
-      </w:pPr>
-    </w:p>
-    <w:p>
-      <w:pPr>
-        <w:rPr>
-          <w:lang w:val="en-GB"/>
-        </w:rPr>
-      </w:pPr>
-      <w:proofErr w:type="spellStart"/>
-      <w:r>
-        <w:rPr>
-          <w:lang w:val="en-GB"/>
-        </w:rPr>
-        <w:t>inspecter</w:t>
-      </w:r>
-      <w:proofErr w:type="spellEnd"/>
-      <w:r>
-        <w:rPr>
-          <w:lang w:val="en-GB"/>
-        </w:rPr>
-        <w:t xml:space="preserve"> le réseau</w:t>
-      </w:r>
-    </w:p>
-    <w:p>
-      <w:pPr>
-        <w:rPr>
-          <w:lang w:val="en-GB"/>
-        </w:rPr>
-      </w:pPr>
-      <w:r>
-        <w:rPr>
-          <w:lang w:val="en-GB"/>
-        </w:rPr>
-        <w:t>docker network inspect gestion-stock-network</w:t>
-      </w:r>
-    </w:p>
-    <w:p>
-      <w:pPr>
-        <w:rPr>
-          <w:lang w:val="en-GB"/>
-        </w:rPr>
-      </w:pPr>
-    </w:p>
-    <w:p>
-      <w:pPr>
-        <w:rPr>
-          <w:lang w:val="en-GB"/>
-        </w:rPr>
-      </w:pPr>
-    </w:p>
-    <w:p>
-      <w:proofErr w:type="gramStart"/>
-      <w:r>
-        <w:t>se</w:t>
-      </w:r>
-      <w:proofErr w:type="gramEnd"/>
-      <w:r>
-        <w:t xml:space="preserve"> connecter  à la b</w:t>
-      </w:r>
-      <w:r>
-        <w:t xml:space="preserve">ase de donnée  </w:t>
-      </w:r>
-    </w:p>
-    <w:p>
-      <w:pPr>
-        <w:rPr>
-          <w:lang w:val="en-GB"/>
-        </w:rPr>
-      </w:pPr>
-      <w:r>
-        <w:rPr>
-          <w:lang w:val="en-GB"/>
-        </w:rPr>
-        <w:t xml:space="preserve">$ docker exec -it </w:t>
-      </w:r>
-      <w:proofErr w:type="spellStart"/>
-      <w:r>
-        <w:rPr>
-          <w:lang w:val="en-GB"/>
-        </w:rPr>
-        <w:t>mysql</w:t>
-      </w:r>
-      <w:proofErr w:type="spellEnd"/>
-      <w:r>
-        <w:rPr>
-          <w:lang w:val="en-GB"/>
-        </w:rPr>
-        <w:t xml:space="preserve">-container </w:t>
-      </w:r>
-      <w:proofErr w:type="spellStart"/>
-      <w:r>
-        <w:rPr>
-          <w:lang w:val="en-GB"/>
-        </w:rPr>
-        <w:t>mysql</w:t>
-      </w:r>
-      <w:proofErr w:type="spellEnd"/>
-      <w:r>
-        <w:rPr>
-          <w:lang w:val="en-GB"/>
-        </w:rPr>
-        <w:t xml:space="preserve"> -u root -p</w:t>
-      </w:r>
-    </w:p>
-    <w:p>
-      <w:pPr>
-        <w:rPr>
-          <w:lang w:val="en-GB"/>
-        </w:rPr>
-      </w:pPr>
-      <w:r>
-        <w:rPr>
-          <w:lang w:val="en-GB"/>
-        </w:rPr>
-        <w:t>Enter password:</w:t>
-      </w:r>
-      <w:r>
-        <w:rPr>
-          <w:lang w:val="en-GB"/>
-        </w:rPr>
-        <w:t xml:space="preserve"> </w:t>
-      </w:r>
-      <w:proofErr w:type="spellStart"/>
-      <w:r>
-        <w:rPr>
-          <w:lang w:val="en-GB"/>
-        </w:rPr>
-        <w:t>admin_password</w:t>
-      </w:r>
-      <w:proofErr w:type="spellEnd"/>
-    </w:p>
-    <w:p>
-      <w:pPr>
-        <w:rPr>
-          <w:lang w:val="en-GB"/>
-        </w:rPr>
-      </w:pPr>
-    </w:p>
-    <w:p>
-      <w:pPr>
-        <w:rPr>
-          <w:lang w:val="en-GB"/>
-        </w:rPr>
-      </w:pPr>
-    </w:p>
-    <w:p>
-      <w:pPr>
-        <w:rPr>
-          <w:lang w:val="en-GB"/>
-        </w:rPr>
-      </w:pPr>
-      <w:proofErr w:type="spellStart"/>
-      <w:r>
-        <w:rPr>
-          <w:lang w:val="en-GB"/>
-        </w:rPr>
-        <w:t>mysql</w:t>
-      </w:r>
-      <w:proofErr w:type="spellEnd"/>
-      <w:r>
-        <w:rPr>
-          <w:lang w:val="en-GB"/>
-        </w:rPr>
-        <w:t>&gt;</w:t>
-      </w:r>
-    </w:p>
-    <w:p>
-      <w:pPr>
-        <w:rPr>
-          <w:lang w:val="en-GB"/>
-        </w:rPr>
-      </w:pPr>
-    </w:p>
-    <w:p>
-      <w:r>
+    <w:p>
+      <w:pPr>
         <w:rPr>
           <w:b/>
           <w:bCs/>
         </w:rPr>
-        <w:t>Construire l'image Docker :</w:t>
-      </w:r>
-    </w:p>
-    <w:p>
-      <w:proofErr w:type="spellStart"/>
-      <w:proofErr w:type="gramStart"/>
-      <w:r>
-        <w:t>bash</w:t>
-      </w:r>
-      <w:proofErr w:type="spellEnd"/>
-      <w:proofErr w:type="gramEnd"/>
-    </w:p>
-    <w:p>
-      <w:r>
-        <w:lastRenderedPageBreak/>
-        <w:t>Copy code</w:t>
-      </w:r>
-    </w:p>
-    <w:p>
-      <w:pPr>
-        <w:rPr>
-          <w:lang w:val="en-GB"/>
-        </w:rPr>
-      </w:pPr>
-      <w:proofErr w:type="spellStart"/>
-      <w:r>
-        <w:rPr>
-          <w:lang w:val="en-GB"/>
-        </w:rPr>
-        <w:t>mvn</w:t>
-      </w:r>
-      <w:proofErr w:type="spellEnd"/>
-      <w:r>
-        <w:rPr>
-          <w:lang w:val="en-GB"/>
-        </w:rPr>
-        <w:t xml:space="preserve"> clean package</w:t>
-      </w:r>
-    </w:p>
-    <w:p>
-      <w:pPr>
-        <w:rPr>
-          <w:lang w:val="en-GB"/>
-        </w:rPr>
-      </w:pPr>
-      <w:r>
-        <w:rPr>
-          <w:lang w:val="en-GB"/>
-        </w:rPr>
-        <w:t>docker build -t gestion-stock-</w:t>
-      </w:r>
-      <w:proofErr w:type="gramStart"/>
-      <w:r>
-        <w:rPr>
-          <w:lang w:val="en-GB"/>
-        </w:rPr>
-        <w:t>backend .</w:t>
-      </w:r>
-      <w:proofErr w:type="gramEnd"/>
-    </w:p>
-    <w:p>
+      </w:pPr>
       <w:r>
         <w:rPr>
           <w:b/>
           <w:bCs/>
         </w:rPr>
-        <w:t>Lancer le conteneur Spring Boot :</w:t>
-      </w:r>
-      <w:r>
+        <w:t>Redémarrer avec construction (si nécessaire)</w:t>
+      </w:r>
+    </w:p>
+    <w:p>
+      <w:r>
+        <w:t xml:space="preserve">Si vous avez apporté des modifications aux fichiers Docker (comme le </w:t>
+      </w:r>
+      <w:proofErr w:type="spellStart"/>
+      <w:r>
+        <w:t>Dockerfile</w:t>
+      </w:r>
+      <w:proofErr w:type="spellEnd"/>
+      <w:r>
+        <w:t xml:space="preserve"> ou des dépendances), vous pouvez ajouter l'option --</w:t>
+      </w:r>
+      <w:proofErr w:type="spellStart"/>
+      <w:r>
+        <w:t>build</w:t>
+      </w:r>
+      <w:proofErr w:type="spellEnd"/>
+      <w:r>
+        <w:t xml:space="preserve"> pour reconstruire les images avant de démarrer les conteneurs :</w:t>
+      </w:r>
+    </w:p>
+    <w:p>
+      <w:pPr>
+        <w:rPr>
+          <w:lang w:val="en-GB"/>
+        </w:rPr>
+      </w:pPr>
+      <w:r>
+        <w:rPr>
+          <w:lang w:val="en-GB"/>
+        </w:rPr>
+        <w:t>docker-compose up --build</w:t>
+      </w:r>
+    </w:p>
+    <w:p>
+      <w:pPr>
         <w:rPr>
           <w:b/>
           <w:bCs/>
         </w:rPr>
-        <w:t xml:space="preserve"> dans</w:t>
-      </w:r>
+      </w:pPr>
       <w:r>
         <w:rPr>
           <w:b/>
           <w:bCs/>
         </w:rPr>
-        <w:t xml:space="preserve"> le même network</w:t>
-      </w:r>
-    </w:p>
-    <w:p>
-      <w:pPr>
-        <w:rPr>
-          <w:lang w:val="en-GB"/>
-        </w:rPr>
-      </w:pPr>
-      <w:r>
-        <w:rPr>
-          <w:lang w:val="en-GB"/>
-        </w:rPr>
-        <w:t>bash</w:t>
-      </w:r>
-    </w:p>
-    <w:p>
-      <w:pPr>
-        <w:rPr>
-          <w:lang w:val="en-GB"/>
-        </w:rPr>
-      </w:pPr>
-      <w:r>
-        <w:rPr>
-          <w:lang w:val="en-GB"/>
-        </w:rPr>
-        <w:t>Copy code</w:t>
-      </w:r>
-    </w:p>
-    <w:p>
-      <w:pPr>
-        <w:rPr>
-          <w:lang w:val="en-GB"/>
-        </w:rPr>
-      </w:pPr>
-      <w:r>
-        <w:rPr>
-          <w:lang w:val="en-GB"/>
-        </w:rPr>
-        <w:t xml:space="preserve">docker run -d --name </w:t>
-      </w:r>
-      <w:proofErr w:type="spellStart"/>
-      <w:r>
-        <w:rPr>
-          <w:lang w:val="en-GB"/>
-        </w:rPr>
-        <w:t>springboot</w:t>
-      </w:r>
-      <w:proofErr w:type="spellEnd"/>
-      <w:r>
-        <w:rPr>
-          <w:lang w:val="en-GB"/>
-        </w:rPr>
-        <w:t>-backend --network gestion-stock-network \</w:t>
-      </w:r>
-    </w:p>
-    <w:p>
-      <w:r>
-        <w:rPr>
-          <w:lang w:val="en-GB"/>
-        </w:rPr>
-        <w:t xml:space="preserve">    </w:t>
-      </w:r>
-      <w:r>
-        <w:t xml:space="preserve">-p </w:t>
-      </w:r>
+        <w:t>Commandes utiles</w:t>
+      </w:r>
+    </w:p>
+    <w:p>
+      <w:pPr>
+        <w:numPr>
+          <w:ilvl w:val="0"/>
+          <w:numId w:val="1"/>
+        </w:numPr>
+      </w:pPr>
+      <w:r>
+        <w:rPr>
+          <w:b/>
+          <w:bCs/>
+        </w:rPr>
+        <w:t>Vérifier l'état des conteneurs</w:t>
+      </w:r>
+      <w:r>
+        <w:t xml:space="preserve"> : Pour voir les conteneurs en cours d'exécution, utilisez :</w:t>
+      </w:r>
+    </w:p>
+    <w:p>
       <w:proofErr w:type="gramStart"/>
       <w:r>
-        <w:t>8080:</w:t>
+        <w:t>docker</w:t>
       </w:r>
       <w:proofErr w:type="gramEnd"/>
       <w:r>
-        <w:t>8080 gestion-stock-backend</w:t>
-      </w:r>
-    </w:p>
-    <w:p>
-      <w:pPr>
-        <w:rPr>
-          <w:lang w:val="en-GB"/>
-        </w:rPr>
-      </w:pPr>
-    </w:p>
-    <w:p>
-      <w:pPr>
-        <w:rPr>
-          <w:lang w:val="en-GB"/>
-        </w:rPr>
-      </w:pPr>
-    </w:p>
-    <w:p>
-      <w:pPr>
-        <w:rPr>
-          <w:lang w:val="en-GB"/>
-        </w:rPr>
-      </w:pPr>
-    </w:p>
+        <w:t xml:space="preserve"> </w:t>
+      </w:r>
+      <w:proofErr w:type="spellStart"/>
+      <w:r>
+        <w:t>ps</w:t>
+      </w:r>
+      <w:proofErr w:type="spellEnd"/>
+    </w:p>
+    <w:p>
+      <w:proofErr w:type="gramStart"/>
+      <w:r>
+        <w:t>docker</w:t>
+      </w:r>
+      <w:proofErr w:type="gramEnd"/>
+      <w:r>
+        <w:t xml:space="preserve"> </w:t>
+      </w:r>
+      <w:proofErr w:type="spellStart"/>
+      <w:r>
+        <w:t>p</w:t>
+      </w:r>
+      <w:r>
+        <w:t>s</w:t>
+      </w:r>
+      <w:proofErr w:type="spellEnd"/>
+      <w:r>
+        <w:t xml:space="preserve"> -a </w:t>
+      </w:r>
+    </w:p>
+    <w:p>
+      <w:pPr>
+        <w:rPr>
+          <w:lang w:val="en-GB"/>
+        </w:rPr>
+      </w:pPr>
+    </w:p>
+    <w:p/>
     <w:sectPr>
       <w:pgSz w:w="11906" w:h="16838"/>
       <w:pgMar w:top="1417" w:right="1417" w:bottom="1417" w:left="1417" w:header="708" w:footer="708" w:gutter="0"/>
@@ -568,6 +956,127 @@
     </w:sectPr>
   </w:body>
 </w:document>
+</file>
+
+<file path=word/numbering.xml><?xml version="1.0" encoding="utf-8"?>
+<w:numbering xmlns:wpc="http://schemas.microsoft.com/office/word/2010/wordprocessingCanvas" xmlns:cx="http://schemas.microsoft.com/office/drawing/2014/chartex" xmlns:cx1="http://schemas.microsoft.com/office/drawing/2015/9/8/chartex" xmlns:cx2="http://schemas.microsoft.com/office/drawing/2015/10/21/chartex" xmlns:cx3="http://schemas.microsoft.com/office/drawing/2016/5/9/chartex" xmlns:cx4="http://schemas.microsoft.com/office/drawing/2016/5/10/chartex" xmlns:cx5="http://schemas.microsoft.com/office/drawing/2016/5/11/chartex" xmlns:cx6="http://schemas.microsoft.com/office/drawing/2016/5/12/chartex" xmlns:cx7="http://schemas.microsoft.com/office/drawing/2016/5/13/chartex" xmlns:cx8="http://schemas.microsoft.com/office/drawing/2016/5/14/chartex" xmlns:mc="http://schemas.openxmlformats.org/markup-compatibility/2006" xmlns:aink="http://schemas.microsoft.com/office/drawing/2016/ink" xmlns:am3d="http://schemas.microsoft.com/office/drawing/2017/model3d" xmlns:o="urn:schemas-microsoft-com:office:office" xmlns:oel="http://schemas.microsoft.com/office/2019/extlst" xmlns:r="http://schemas.openxmlformats.org/officeDocument/2006/relationships" xmlns:m="http://schemas.openxmlformats.org/officeDocument/2006/math" xmlns:v="urn:schemas-microsoft-com:vml" xmlns:wp14="http://schemas.microsoft.com/office/word/2010/wordprocessingDrawing" xmlns:wp="http://schemas.openxmlformats.org/drawingml/2006/wordprocessingDrawing" xmlns:w10="urn:schemas-microsoft-com:office:word" xmlns:w="http://schemas.openxmlformats.org/wordprocessingml/2006/main" xmlns:w14="http://schemas.microsoft.com/office/word/2010/wordml" xmlns:w15="http://schemas.microsoft.com/office/word/2012/wordml" xmlns:w16cex="http://schemas.microsoft.com/office/word/2018/wordml/cex" xmlns:w16cid="http://schemas.microsoft.com/office/word/2016/wordml/cid" xmlns:w16="http://schemas.microsoft.com/office/word/2018/wordml" xmlns:w16du="http://schemas.microsoft.com/office/word/2023/wordml/word16du" xmlns:w16sdtdh="http://schemas.microsoft.com/office/word/2020/wordml/sdtdatahash" xmlns:w16se="http://schemas.microsoft.com/office/word/2015/wordml/symex" xmlns:wpg="http://schemas.microsoft.com/office/word/2010/wordprocessingGroup" xmlns:wpi="http://schemas.microsoft.com/office/word/2010/wordprocessingInk" xmlns:wne="http://schemas.microsoft.com/office/word/2006/wordml" xmlns:wps="http://schemas.microsoft.com/office/word/2010/wordprocessingShape" mc:Ignorable="w14 w15 w16se w16cid w16 w16cex w16sdtdh w16du wp14">
+  <w:abstractNum w:abstractNumId="0" w15:restartNumberingAfterBreak="0">
+    <w:nsid w:val="084F7EE8"/>
+    <w:multiLevelType w:val="multilevel"/>
+    <w:tmpl w:val="9BE8B24E"/>
+    <w:lvl w:ilvl="0">
+      <w:start w:val="1"/>
+      <w:numFmt w:val="decimal"/>
+      <w:lvlText w:val="%1."/>
+      <w:lvlJc w:val="left"/>
+      <w:pPr>
+        <w:tabs>
+          <w:tab w:val="num" w:pos="720"/>
+        </w:tabs>
+        <w:ind w:left="720" w:hanging="360"/>
+      </w:pPr>
+    </w:lvl>
+    <w:lvl w:ilvl="1" w:tentative="1">
+      <w:start w:val="1"/>
+      <w:numFmt w:val="decimal"/>
+      <w:lvlText w:val="%2."/>
+      <w:lvlJc w:val="left"/>
+      <w:pPr>
+        <w:tabs>
+          <w:tab w:val="num" w:pos="1440"/>
+        </w:tabs>
+        <w:ind w:left="1440" w:hanging="360"/>
+      </w:pPr>
+    </w:lvl>
+    <w:lvl w:ilvl="2" w:tentative="1">
+      <w:start w:val="1"/>
+      <w:numFmt w:val="decimal"/>
+      <w:lvlText w:val="%3."/>
+      <w:lvlJc w:val="left"/>
+      <w:pPr>
+        <w:tabs>
+          <w:tab w:val="num" w:pos="2160"/>
+        </w:tabs>
+        <w:ind w:left="2160" w:hanging="360"/>
+      </w:pPr>
+    </w:lvl>
+    <w:lvl w:ilvl="3" w:tentative="1">
+      <w:start w:val="1"/>
+      <w:numFmt w:val="decimal"/>
+      <w:lvlText w:val="%4."/>
+      <w:lvlJc w:val="left"/>
+      <w:pPr>
+        <w:tabs>
+          <w:tab w:val="num" w:pos="2880"/>
+        </w:tabs>
+        <w:ind w:left="2880" w:hanging="360"/>
+      </w:pPr>
+    </w:lvl>
+    <w:lvl w:ilvl="4" w:tentative="1">
+      <w:start w:val="1"/>
+      <w:numFmt w:val="decimal"/>
+      <w:lvlText w:val="%5."/>
+      <w:lvlJc w:val="left"/>
+      <w:pPr>
+        <w:tabs>
+          <w:tab w:val="num" w:pos="3600"/>
+        </w:tabs>
+        <w:ind w:left="3600" w:hanging="360"/>
+      </w:pPr>
+    </w:lvl>
+    <w:lvl w:ilvl="5" w:tentative="1">
+      <w:start w:val="1"/>
+      <w:numFmt w:val="decimal"/>
+      <w:lvlText w:val="%6."/>
+      <w:lvlJc w:val="left"/>
+      <w:pPr>
+        <w:tabs>
+          <w:tab w:val="num" w:pos="4320"/>
+        </w:tabs>
+        <w:ind w:left="4320" w:hanging="360"/>
+      </w:pPr>
+    </w:lvl>
+    <w:lvl w:ilvl="6" w:tentative="1">
+      <w:start w:val="1"/>
+      <w:numFmt w:val="decimal"/>
+      <w:lvlText w:val="%7."/>
+      <w:lvlJc w:val="left"/>
+      <w:pPr>
+        <w:tabs>
+          <w:tab w:val="num" w:pos="5040"/>
+        </w:tabs>
+        <w:ind w:left="5040" w:hanging="360"/>
+      </w:pPr>
+    </w:lvl>
+    <w:lvl w:ilvl="7" w:tentative="1">
+      <w:start w:val="1"/>
+      <w:numFmt w:val="decimal"/>
+      <w:lvlText w:val="%8."/>
+      <w:lvlJc w:val="left"/>
+      <w:pPr>
+        <w:tabs>
+          <w:tab w:val="num" w:pos="5760"/>
+        </w:tabs>
+        <w:ind w:left="5760" w:hanging="360"/>
+      </w:pPr>
+    </w:lvl>
+    <w:lvl w:ilvl="8" w:tentative="1">
+      <w:start w:val="1"/>
+      <w:numFmt w:val="decimal"/>
+      <w:lvlText w:val="%9."/>
+      <w:lvlJc w:val="left"/>
+      <w:pPr>
+        <w:tabs>
+          <w:tab w:val="num" w:pos="6480"/>
+        </w:tabs>
+        <w:ind w:left="6480" w:hanging="360"/>
+      </w:pPr>
+    </w:lvl>
+  </w:abstractNum>
+  <w:num w:numId="1" w16cid:durableId="30888653">
+    <w:abstractNumId w:val="0"/>
+  </w:num>
+</w:numbering>
 </file>
 
 <file path=word/styles.xml><?xml version="1.0" encoding="utf-8"?>
@@ -1173,6 +1682,7 @@
   <w:style w:type="character" w:default="1" w:styleId="Policepardfaut">
     <w:name w:val="Default Paragraph Font"/>
     <w:uiPriority w:val="1"/>
+    <w:semiHidden/>
     <w:unhideWhenUsed/>
   </w:style>
   <w:style w:type="table" w:default="1" w:styleId="TableauNormal">

</xml_diff>

<commit_message>
Ajout des Dockerfiles, configuration docker-compose, et mise à jour des propriétés de l'application
</commit_message>
<xml_diff>
--- a/Lancez un conteneur PHPMyAdmin en connectant le même réseau Docker.docx
+++ b/Lancez un conteneur PHPMyAdmin en connectant le même réseau Docker.docx
@@ -8,31 +8,15 @@
         <w:t>Lancez un conteneur PHPMyAdmin en connectant le même réseau Docker :</w:t>
       </w:r>
     </w:p>
-    <w:p>
-      <w:pPr>
-        <w:rPr>
-          <w:lang w:val="en-GB"/>
-        </w:rPr>
-      </w:pPr>
-      <w:r>
-        <w:rPr>
-          <w:lang w:val="en-GB"/>
-        </w:rPr>
-        <w:t>bash</w:t>
-      </w:r>
-    </w:p>
-    <w:p>
-      <w:pPr>
-        <w:rPr>
-          <w:lang w:val="en-GB"/>
-        </w:rPr>
-      </w:pPr>
-      <w:r>
-        <w:rPr>
-          <w:lang w:val="en-GB"/>
-        </w:rPr>
-        <w:t>Copy code</w:t>
-      </w:r>
+    <w:p/>
+    <w:p>
+      <w:pPr>
+        <w:pStyle w:val="Paragraphedeliste"/>
+        <w:numPr>
+          <w:ilvl w:val="0"/>
+          <w:numId w:val="2"/>
+        </w:numPr>
+      </w:pPr>
     </w:p>
     <w:p>
       <w:pPr>
@@ -131,6 +115,11 @@
     </w:p>
     <w:p>
       <w:pPr>
+        <w:pStyle w:val="Paragraphedeliste"/>
+        <w:numPr>
+          <w:ilvl w:val="0"/>
+          <w:numId w:val="2"/>
+        </w:numPr>
         <w:rPr>
           <w:lang w:val="en-GB"/>
         </w:rPr>
@@ -197,7 +186,7 @@
         <w:rPr>
           <w:lang w:val="en-GB"/>
         </w:rPr>
-        <w:t>-container \ --network gestion-stock-network \ -e MYSQL_ROOT_PASSWORD=</w:t>
+        <w:t>-container --network gestion-stock-network -e MYSQL_ROOT_PASSWORD=</w:t>
       </w:r>
       <w:proofErr w:type="spellStart"/>
       <w:r>
@@ -211,7 +200,7 @@
         <w:rPr>
           <w:lang w:val="en-GB"/>
         </w:rPr>
-        <w:t xml:space="preserve"> \ -e MYSQL_DATABASE=</w:t>
+        <w:t xml:space="preserve"> -e MYSQL_DATABASE=</w:t>
       </w:r>
       <w:proofErr w:type="spellStart"/>
       <w:r>
@@ -225,7 +214,7 @@
         <w:rPr>
           <w:lang w:val="en-GB"/>
         </w:rPr>
-        <w:t xml:space="preserve"> \ -p 3306:3306 \ -d mysql:8.0</w:t>
+        <w:t xml:space="preserve"> -p 3306:3306 -d mysql:8.0</w:t>
       </w:r>
     </w:p>
     <w:p>
@@ -414,112 +403,121 @@
       </w:pPr>
     </w:p>
     <w:p>
-      <w:r>
+      <w:pPr>
         <w:rPr>
           <w:b/>
           <w:bCs/>
         </w:rPr>
-        <w:t>Construire l'image Docker :</w:t>
-      </w:r>
-    </w:p>
-    <w:p>
-      <w:proofErr w:type="spellStart"/>
-      <w:proofErr w:type="gramStart"/>
-      <w:r>
-        <w:t>bash</w:t>
-      </w:r>
-      <w:proofErr w:type="spellEnd"/>
-      <w:proofErr w:type="gramEnd"/>
-    </w:p>
-    <w:p>
-      <w:r>
-        <w:lastRenderedPageBreak/>
-        <w:t>Copy code</w:t>
-      </w:r>
-    </w:p>
-    <w:p>
-      <w:pPr>
-        <w:rPr>
-          <w:lang w:val="en-GB"/>
-        </w:rPr>
-      </w:pPr>
-      <w:proofErr w:type="spellStart"/>
-      <w:r>
-        <w:rPr>
-          <w:lang w:val="en-GB"/>
-        </w:rPr>
-        <w:t>mvn</w:t>
-      </w:r>
-      <w:proofErr w:type="spellEnd"/>
-      <w:r>
-        <w:rPr>
-          <w:lang w:val="en-GB"/>
-        </w:rPr>
-        <w:t xml:space="preserve"> clean package</w:t>
-      </w:r>
-    </w:p>
-    <w:p>
-      <w:pPr>
-        <w:rPr>
-          <w:lang w:val="en-GB"/>
-        </w:rPr>
-      </w:pPr>
-      <w:r>
-        <w:rPr>
-          <w:lang w:val="en-GB"/>
-        </w:rPr>
-        <w:t>docker build -t gestion-stock-</w:t>
-      </w:r>
-      <w:proofErr w:type="gramStart"/>
-      <w:r>
-        <w:rPr>
-          <w:lang w:val="en-GB"/>
-        </w:rPr>
-        <w:t>backend .</w:t>
-      </w:r>
-      <w:proofErr w:type="gramEnd"/>
-    </w:p>
-    <w:p>
+      </w:pPr>
       <w:r>
         <w:rPr>
           <w:b/>
           <w:bCs/>
         </w:rPr>
-        <w:t>Lancer le conteneur Spring Boot : dans</w:t>
-      </w:r>
-      <w:r>
+        <w:t>Construire l'image Docker :</w:t>
+      </w:r>
+    </w:p>
+    <w:p>
+      <w:pPr>
         <w:rPr>
           <w:b/>
           <w:bCs/>
         </w:rPr>
+      </w:pPr>
+    </w:p>
+    <w:p>
+      <w:pPr>
+        <w:pStyle w:val="Paragraphedeliste"/>
+        <w:numPr>
+          <w:ilvl w:val="0"/>
+          <w:numId w:val="2"/>
+        </w:numPr>
+      </w:pPr>
+    </w:p>
+    <w:p>
+      <w:pPr>
+        <w:rPr>
+          <w:lang w:val="en-GB"/>
+        </w:rPr>
+      </w:pPr>
+      <w:proofErr w:type="spellStart"/>
+      <w:r>
+        <w:rPr>
+          <w:lang w:val="en-GB"/>
+        </w:rPr>
+        <w:t>mvn</w:t>
+      </w:r>
+      <w:proofErr w:type="spellEnd"/>
+      <w:r>
+        <w:rPr>
+          <w:lang w:val="en-GB"/>
+        </w:rPr>
+        <w:t xml:space="preserve"> clean package</w:t>
+      </w:r>
+    </w:p>
+    <w:p>
+      <w:pPr>
+        <w:rPr>
+          <w:lang w:val="en-GB"/>
+        </w:rPr>
+      </w:pPr>
+      <w:r>
+        <w:rPr>
+          <w:lang w:val="en-GB"/>
+        </w:rPr>
+        <w:t>docker build -t gestion-stock-</w:t>
+      </w:r>
+      <w:proofErr w:type="gramStart"/>
+      <w:r>
+        <w:rPr>
+          <w:lang w:val="en-GB"/>
+        </w:rPr>
+        <w:t>backend .</w:t>
+      </w:r>
+      <w:proofErr w:type="gramEnd"/>
+    </w:p>
+    <w:p>
+      <w:pPr>
+        <w:rPr>
+          <w:b/>
+          <w:bCs/>
+        </w:rPr>
+      </w:pPr>
+      <w:r>
+        <w:rPr>
+          <w:b/>
+          <w:bCs/>
+        </w:rPr>
+        <w:t>Lancer le conteneur Spring Boot : dans</w:t>
+      </w:r>
+      <w:r>
+        <w:rPr>
+          <w:b/>
+          <w:bCs/>
+        </w:rPr>
         <w:t xml:space="preserve"> le même network</w:t>
       </w:r>
     </w:p>
     <w:p>
       <w:pPr>
         <w:rPr>
-          <w:lang w:val="en-GB"/>
-        </w:rPr>
-      </w:pPr>
-      <w:r>
-        <w:rPr>
-          <w:lang w:val="en-GB"/>
-        </w:rPr>
-        <w:t>bash</w:t>
-      </w:r>
-    </w:p>
-    <w:p>
-      <w:pPr>
-        <w:rPr>
-          <w:lang w:val="en-GB"/>
-        </w:rPr>
-      </w:pPr>
-      <w:r>
-        <w:rPr>
-          <w:lang w:val="en-GB"/>
-        </w:rPr>
-        <w:t>Copy code</w:t>
-      </w:r>
+          <w:b/>
+          <w:bCs/>
+          <w:lang w:val="en-GB"/>
+        </w:rPr>
+      </w:pPr>
+    </w:p>
+    <w:p>
+      <w:pPr>
+        <w:pStyle w:val="Paragraphedeliste"/>
+        <w:numPr>
+          <w:ilvl w:val="0"/>
+          <w:numId w:val="2"/>
+        </w:numPr>
+        <w:rPr>
+          <w:lang w:val="en-GB"/>
+        </w:rPr>
+      </w:pPr>
     </w:p>
     <w:p>
       <w:pPr>
@@ -549,6 +547,11 @@
       </w:r>
     </w:p>
     <w:p>
+      <w:pPr>
+        <w:rPr>
+          <w:lang w:val="en-GB"/>
+        </w:rPr>
+      </w:pPr>
       <w:r>
         <w:rPr>
           <w:lang w:val="en-GB"/>
@@ -556,62 +559,554 @@
         <w:t xml:space="preserve">    </w:t>
       </w:r>
       <w:r>
-        <w:t xml:space="preserve">-p </w:t>
-      </w:r>
+        <w:rPr>
+          <w:lang w:val="en-GB"/>
+        </w:rPr>
+        <w:t>-p 8080:8080 gestion-stock-backend</w:t>
+      </w:r>
+    </w:p>
+    <w:p>
+      <w:pPr>
+        <w:rPr>
+          <w:lang w:val="en-GB"/>
+        </w:rPr>
+      </w:pPr>
+    </w:p>
+    <w:p>
+      <w:pPr>
+        <w:rPr>
+          <w:b/>
+          <w:bCs/>
+        </w:rPr>
+      </w:pPr>
+      <w:r>
+        <w:rPr>
+          <w:b/>
+          <w:bCs/>
+        </w:rPr>
+        <w:t xml:space="preserve">Supprimez le conteneur existant avec le nom </w:t>
+      </w:r>
+      <w:proofErr w:type="spellStart"/>
+      <w:r>
+        <w:rPr>
+          <w:b/>
+          <w:bCs/>
+        </w:rPr>
+        <w:t>springboot</w:t>
+      </w:r>
+      <w:proofErr w:type="spellEnd"/>
+      <w:r>
+        <w:rPr>
+          <w:b/>
+          <w:bCs/>
+        </w:rPr>
+        <w:t>-backend :</w:t>
+      </w:r>
+    </w:p>
+    <w:p>
+      <w:pPr>
+        <w:rPr>
+          <w:b/>
+          <w:bCs/>
+        </w:rPr>
+      </w:pPr>
       <w:proofErr w:type="gramStart"/>
       <w:r>
-        <w:t>8080:</w:t>
+        <w:rPr>
+          <w:b/>
+          <w:bCs/>
+        </w:rPr>
+        <w:t>docker</w:t>
       </w:r>
       <w:proofErr w:type="gramEnd"/>
       <w:r>
-        <w:t>8080 gestion-stock-backend</w:t>
-      </w:r>
-    </w:p>
-    <w:p>
-      <w:pPr>
-        <w:rPr>
-          <w:lang w:val="en-GB"/>
-        </w:rPr>
-      </w:pPr>
-    </w:p>
-    <w:p>
-      <w:pPr>
-        <w:rPr>
-          <w:lang w:val="en-GB"/>
-        </w:rPr>
-      </w:pPr>
-    </w:p>
-    <w:p>
-      <w:pPr>
-        <w:rPr>
-          <w:lang w:val="en-GB"/>
-        </w:rPr>
-      </w:pPr>
-    </w:p>
-    <w:p>
-      <w:pPr>
-        <w:rPr>
-          <w:lang w:val="en-GB"/>
-        </w:rPr>
-      </w:pPr>
-    </w:p>
-    <w:p>
-      <w:pPr>
-        <w:rPr>
-          <w:lang w:val="en-GB"/>
-        </w:rPr>
-      </w:pPr>
-    </w:p>
-    <w:p>
-      <w:pPr>
-        <w:rPr>
-          <w:lang w:val="en-GB"/>
-        </w:rPr>
-      </w:pPr>
-      <w:r>
-        <w:rPr>
-          <w:lang w:val="en-GB"/>
-        </w:rPr>
+        <w:rPr>
+          <w:b/>
+          <w:bCs/>
+        </w:rPr>
+        <w:t xml:space="preserve"> </w:t>
+      </w:r>
+      <w:proofErr w:type="spellStart"/>
+      <w:r>
+        <w:rPr>
+          <w:b/>
+          <w:bCs/>
+        </w:rPr>
+        <w:t>rm</w:t>
+      </w:r>
+      <w:proofErr w:type="spellEnd"/>
+      <w:r>
+        <w:rPr>
+          <w:b/>
+          <w:bCs/>
+        </w:rPr>
+        <w:t xml:space="preserve"> </w:t>
+      </w:r>
+      <w:proofErr w:type="spellStart"/>
+      <w:r>
+        <w:rPr>
+          <w:b/>
+          <w:bCs/>
+        </w:rPr>
+        <w:t>springboot</w:t>
+      </w:r>
+      <w:proofErr w:type="spellEnd"/>
+      <w:r>
+        <w:rPr>
+          <w:b/>
+          <w:bCs/>
+        </w:rPr>
+        <w:t>-backend</w:t>
+      </w:r>
+    </w:p>
+    <w:p>
+      <w:r>
+        <w:t>Redémarrez ensuite le conteneur avec la commande précédente :</w:t>
+      </w:r>
+    </w:p>
+    <w:p>
+      <w:pPr>
+        <w:rPr>
+          <w:lang w:val="en-GB"/>
+        </w:rPr>
+      </w:pPr>
+      <w:r>
+        <w:rPr>
+          <w:lang w:val="en-GB"/>
+        </w:rPr>
+        <w:t xml:space="preserve">docker run -d --name </w:t>
+      </w:r>
+      <w:proofErr w:type="spellStart"/>
+      <w:r>
+        <w:rPr>
+          <w:lang w:val="en-GB"/>
+        </w:rPr>
+        <w:t>springboot</w:t>
+      </w:r>
+      <w:proofErr w:type="spellEnd"/>
+      <w:r>
+        <w:rPr>
+          <w:lang w:val="en-GB"/>
+        </w:rPr>
+        <w:t>-backend --network gestion-stock-network -p 8080:8080 gestion-stock-backend</w:t>
+      </w:r>
+    </w:p>
+    <w:p>
+      <w:r>
+        <w:t xml:space="preserve">Construire l’image du front </w:t>
+      </w:r>
+      <w:proofErr w:type="spellStart"/>
+      <w:r>
+        <w:t>a</w:t>
+      </w:r>
+      <w:r>
+        <w:t>ngular</w:t>
+      </w:r>
+      <w:proofErr w:type="spellEnd"/>
+      <w:r>
+        <w:t xml:space="preserve"> </w:t>
+      </w:r>
+    </w:p>
+    <w:p>
+      <w:pPr>
+        <w:pStyle w:val="Paragraphedeliste"/>
+        <w:numPr>
+          <w:ilvl w:val="0"/>
+          <w:numId w:val="2"/>
+        </w:numPr>
+      </w:pPr>
+    </w:p>
+    <w:p>
+      <w:pPr>
+        <w:rPr>
+          <w:lang w:val="en-GB"/>
+        </w:rPr>
+      </w:pPr>
+      <w:r>
+        <w:rPr>
+          <w:lang w:val="en-GB"/>
+        </w:rPr>
+        <w:t>docker build -t angular-</w:t>
+      </w:r>
+      <w:proofErr w:type="gramStart"/>
+      <w:r>
+        <w:rPr>
+          <w:lang w:val="en-GB"/>
+        </w:rPr>
+        <w:t>frontend .</w:t>
+      </w:r>
+      <w:proofErr w:type="gramEnd"/>
+    </w:p>
+    <w:p>
+      <w:pPr>
+        <w:pStyle w:val="Paragraphedeliste"/>
+        <w:numPr>
+          <w:ilvl w:val="0"/>
+          <w:numId w:val="2"/>
+        </w:numPr>
+        <w:rPr>
+          <w:lang w:val="en-GB"/>
+        </w:rPr>
+      </w:pPr>
+      <w:r>
+        <w:rPr>
+          <w:lang w:val="en-GB"/>
+        </w:rPr>
+        <w:t xml:space="preserve">Lancer le </w:t>
+      </w:r>
+      <w:proofErr w:type="spellStart"/>
+      <w:r>
+        <w:rPr>
+          <w:lang w:val="en-GB"/>
+        </w:rPr>
+        <w:t>conteneur</w:t>
+      </w:r>
+      <w:proofErr w:type="spellEnd"/>
+    </w:p>
+    <w:p>
+      <w:pPr>
+        <w:pStyle w:val="Paragraphedeliste"/>
+        <w:rPr>
+          <w:lang w:val="en-GB"/>
+        </w:rPr>
+      </w:pPr>
+    </w:p>
+    <w:p>
+      <w:pPr>
+        <w:pStyle w:val="Paragraphedeliste"/>
+        <w:rPr>
+          <w:lang w:val="en-GB"/>
+        </w:rPr>
+      </w:pPr>
+      <w:r>
+        <w:rPr>
+          <w:lang w:val="en-GB"/>
+        </w:rPr>
+        <w:t>docker run -d --name angular-frontend --network gestion-stock-network -p 4200:4200 angular-frontend</w:t>
+      </w:r>
+    </w:p>
+    <w:p>
+      <w:pPr>
+        <w:rPr>
+          <w:lang w:val="en-GB"/>
+        </w:rPr>
+      </w:pPr>
+    </w:p>
+    <w:p>
+      <w:pPr>
+        <w:pBdr>
+          <w:bottom w:val="dotted" w:sz="24" w:space="1" w:color="auto"/>
+        </w:pBdr>
+        <w:rPr>
+          <w:lang w:val="en-GB"/>
+        </w:rPr>
+      </w:pPr>
+    </w:p>
+    <w:p>
+      <w:proofErr w:type="gramStart"/>
+      <w:r>
+        <w:t>ba</w:t>
+      </w:r>
+      <w:r>
+        <w:t>ckend</w:t>
+      </w:r>
+      <w:proofErr w:type="gramEnd"/>
+      <w:r>
+        <w:t xml:space="preserve"> </w:t>
+      </w:r>
+      <w:proofErr w:type="spellStart"/>
+      <w:r>
+        <w:t>nodejs</w:t>
+      </w:r>
+      <w:proofErr w:type="spellEnd"/>
+      <w:r>
+        <w:t xml:space="preserve"> </w:t>
+      </w:r>
+    </w:p>
+    <w:p/>
+    <w:p>
+      <w:proofErr w:type="spellStart"/>
+      <w:proofErr w:type="gramStart"/>
+      <w:r>
+        <w:t>consstruire</w:t>
+      </w:r>
+      <w:proofErr w:type="spellEnd"/>
+      <w:proofErr w:type="gramEnd"/>
+      <w:r>
+        <w:t xml:space="preserve"> l’image </w:t>
+      </w:r>
+    </w:p>
+    <w:p>
+      <w:pPr>
+        <w:rPr>
+          <w:lang w:val="en-GB"/>
+        </w:rPr>
+      </w:pPr>
+      <w:r>
+        <w:rPr>
+          <w:lang w:val="en-GB"/>
+        </w:rPr>
+        <w:t>docker build -t product-management-</w:t>
+      </w:r>
+      <w:proofErr w:type="gramStart"/>
+      <w:r>
+        <w:rPr>
+          <w:lang w:val="en-GB"/>
+        </w:rPr>
+        <w:t>backend .</w:t>
+      </w:r>
+      <w:proofErr w:type="gramEnd"/>
+    </w:p>
+    <w:p>
+      <w:pPr>
+        <w:rPr>
+          <w:lang w:val="en-GB"/>
+        </w:rPr>
+      </w:pPr>
+      <w:r>
+        <w:rPr>
+          <w:lang w:val="en-GB"/>
+        </w:rPr>
+        <w:t xml:space="preserve">lancer le </w:t>
+      </w:r>
+      <w:proofErr w:type="spellStart"/>
+      <w:r>
+        <w:rPr>
+          <w:lang w:val="en-GB"/>
+        </w:rPr>
+        <w:t>conteneur</w:t>
+      </w:r>
+      <w:proofErr w:type="spellEnd"/>
+      <w:r>
+        <w:rPr>
+          <w:lang w:val="en-GB"/>
+        </w:rPr>
+        <w:t xml:space="preserve"> </w:t>
+      </w:r>
+    </w:p>
+    <w:p>
+      <w:pPr>
+        <w:rPr>
+          <w:lang w:val="en-GB"/>
+        </w:rPr>
+      </w:pPr>
+      <w:r>
+        <w:rPr>
+          <w:lang w:val="en-GB"/>
+        </w:rPr>
+        <w:lastRenderedPageBreak/>
+        <w:t xml:space="preserve">docker run -d -p 5000:5000 --name product-management-backend </w:t>
+      </w:r>
+      <w:proofErr w:type="spellStart"/>
+      <w:r>
+        <w:rPr>
+          <w:lang w:val="en-GB"/>
+        </w:rPr>
+        <w:t>product-management-backend</w:t>
+      </w:r>
+      <w:proofErr w:type="spellEnd"/>
+    </w:p>
+    <w:p>
+      <w:r>
+        <w:t xml:space="preserve"> </w:t>
+      </w:r>
+      <w:proofErr w:type="gramStart"/>
+      <w:r>
+        <w:t>pour</w:t>
+      </w:r>
+      <w:proofErr w:type="gramEnd"/>
+      <w:r>
+        <w:t xml:space="preserve"> supprimer si y’a un</w:t>
+      </w:r>
+      <w:r>
+        <w:t xml:space="preserve">e erreur </w:t>
+      </w:r>
+      <w:r>
+        <w:t xml:space="preserve">docker </w:t>
+      </w:r>
+      <w:proofErr w:type="spellStart"/>
+      <w:r>
+        <w:t>rm</w:t>
+      </w:r>
+      <w:proofErr w:type="spellEnd"/>
+      <w:r>
+        <w:t xml:space="preserve"> -f </w:t>
+      </w:r>
+      <w:proofErr w:type="spellStart"/>
+      <w:r>
+        <w:t>product</w:t>
+      </w:r>
+      <w:proofErr w:type="spellEnd"/>
+      <w:r>
+        <w:t>-management-backend</w:t>
+      </w:r>
+    </w:p>
+    <w:p>
+      <w:pPr>
+        <w:rPr>
+          <w:lang w:val="en-GB"/>
+        </w:rPr>
+      </w:pPr>
+      <w:proofErr w:type="gramStart"/>
+      <w:r>
+        <w:rPr>
+          <w:lang w:val="en-GB"/>
+        </w:rPr>
+        <w:t xml:space="preserve">et  </w:t>
+      </w:r>
+      <w:proofErr w:type="spellStart"/>
+      <w:r>
+        <w:rPr>
+          <w:lang w:val="en-GB"/>
+        </w:rPr>
+        <w:t>relancer</w:t>
+      </w:r>
+      <w:proofErr w:type="spellEnd"/>
+      <w:proofErr w:type="gramEnd"/>
+      <w:r>
+        <w:rPr>
+          <w:lang w:val="en-GB"/>
+        </w:rPr>
+        <w:t xml:space="preserve"> </w:t>
+      </w:r>
+      <w:r>
+        <w:rPr>
+          <w:lang w:val="en-GB"/>
+        </w:rPr>
+        <w:t xml:space="preserve">docker run -d -p 5000:5000 --name product-management-backend </w:t>
+      </w:r>
+      <w:proofErr w:type="spellStart"/>
+      <w:r>
+        <w:rPr>
+          <w:lang w:val="en-GB"/>
+        </w:rPr>
+        <w:t>product-management-backend</w:t>
+      </w:r>
+      <w:proofErr w:type="spellEnd"/>
+    </w:p>
+    <w:p>
+      <w:pPr>
+        <w:rPr>
+          <w:lang w:val="en-GB"/>
+        </w:rPr>
+      </w:pPr>
+    </w:p>
+    <w:p>
+      <w:proofErr w:type="gramStart"/>
+      <w:r>
+        <w:t>pour</w:t>
+      </w:r>
+      <w:proofErr w:type="gramEnd"/>
+      <w:r>
+        <w:t xml:space="preserve"> le front de </w:t>
+      </w:r>
+      <w:proofErr w:type="spellStart"/>
+      <w:r>
+        <w:t>r</w:t>
+      </w:r>
+      <w:r>
+        <w:t>eact</w:t>
+      </w:r>
+      <w:proofErr w:type="spellEnd"/>
+      <w:r>
+        <w:t xml:space="preserve"> </w:t>
+      </w:r>
+    </w:p>
+    <w:p>
+      <w:proofErr w:type="gramStart"/>
+      <w:r>
+        <w:t>construire</w:t>
+      </w:r>
+      <w:proofErr w:type="gramEnd"/>
+      <w:r>
+        <w:t xml:space="preserve"> l’image</w:t>
+      </w:r>
+    </w:p>
+    <w:p>
+      <w:pPr>
+        <w:rPr>
+          <w:lang w:val="en-GB"/>
+        </w:rPr>
+      </w:pPr>
+      <w:r>
+        <w:rPr>
+          <w:lang w:val="en-GB"/>
+        </w:rPr>
+        <w:t>docker build -t product-management-</w:t>
+      </w:r>
+      <w:proofErr w:type="gramStart"/>
+      <w:r>
+        <w:rPr>
+          <w:lang w:val="en-GB"/>
+        </w:rPr>
+        <w:t>frontend .</w:t>
+      </w:r>
+      <w:proofErr w:type="gramEnd"/>
+    </w:p>
+    <w:p>
+      <w:pPr>
+        <w:rPr>
+          <w:lang w:val="en-GB"/>
+        </w:rPr>
+      </w:pPr>
+      <w:r>
+        <w:rPr>
+          <w:lang w:val="en-GB"/>
+        </w:rPr>
+        <w:t xml:space="preserve">lancer le </w:t>
+      </w:r>
+      <w:proofErr w:type="spellStart"/>
+      <w:r>
+        <w:rPr>
+          <w:lang w:val="en-GB"/>
+        </w:rPr>
+        <w:t>conteneur</w:t>
+      </w:r>
+      <w:proofErr w:type="spellEnd"/>
+      <w:r>
+        <w:rPr>
+          <w:lang w:val="en-GB"/>
+        </w:rPr>
+        <w:t xml:space="preserve"> </w:t>
+      </w:r>
+    </w:p>
+    <w:p>
+      <w:pPr>
+        <w:rPr>
+          <w:lang w:val="en-GB"/>
+        </w:rPr>
+      </w:pPr>
+      <w:r>
+        <w:rPr>
+          <w:lang w:val="en-GB"/>
+        </w:rPr>
+        <w:t xml:space="preserve">docker run -d -p 3000:80 --name product-management-frontend </w:t>
+      </w:r>
+      <w:proofErr w:type="spellStart"/>
+      <w:r>
+        <w:rPr>
+          <w:lang w:val="en-GB"/>
+        </w:rPr>
+        <w:t>product-management-frontend</w:t>
+      </w:r>
+      <w:proofErr w:type="spellEnd"/>
+    </w:p>
+    <w:p>
+      <w:pPr>
+        <w:rPr>
+          <w:lang w:val="en-GB"/>
+        </w:rPr>
+      </w:pPr>
+    </w:p>
+    <w:p>
+      <w:pPr>
+        <w:rPr>
+          <w:lang w:val="en-GB"/>
+        </w:rPr>
+      </w:pPr>
+    </w:p>
+    <w:p>
+      <w:r>
         <w:t>30/12/2024</w:t>
       </w:r>
     </w:p>
@@ -723,16 +1218,13 @@
       </w:r>
     </w:p>
     <w:p>
-      <w:pPr>
-        <w:rPr>
-          <w:lang w:val="en-GB"/>
-        </w:rPr>
-      </w:pPr>
-      <w:r>
-        <w:rPr>
-          <w:lang w:val="en-GB"/>
-        </w:rPr>
-        <w:t>docker-compose down</w:t>
+      <w:proofErr w:type="gramStart"/>
+      <w:r>
+        <w:t>docker</w:t>
+      </w:r>
+      <w:proofErr w:type="gramEnd"/>
+      <w:r>
+        <w:t>-compose down</w:t>
       </w:r>
     </w:p>
     <w:p>
@@ -795,16 +1287,13 @@
       </w:r>
     </w:p>
     <w:p>
-      <w:pPr>
-        <w:rPr>
-          <w:lang w:val="en-GB"/>
-        </w:rPr>
-      </w:pPr>
-      <w:r>
-        <w:rPr>
-          <w:lang w:val="en-GB"/>
-        </w:rPr>
-        <w:t>docker-compose up</w:t>
+      <w:proofErr w:type="gramStart"/>
+      <w:r>
+        <w:t>docker</w:t>
+      </w:r>
+      <w:proofErr w:type="gramEnd"/>
+      <w:r>
+        <w:t>-compose up</w:t>
       </w:r>
     </w:p>
     <w:p>
@@ -876,15 +1365,37 @@
         <w:rPr>
           <w:b/>
           <w:bCs/>
-        </w:rPr>
-      </w:pPr>
+          <w:lang w:val="en-GB"/>
+        </w:rPr>
+      </w:pPr>
+      <w:proofErr w:type="spellStart"/>
       <w:r>
         <w:rPr>
           <w:b/>
           <w:bCs/>
-        </w:rPr>
-        <w:t>Commandes utiles</w:t>
-      </w:r>
+          <w:lang w:val="en-GB"/>
+        </w:rPr>
+        <w:t>Commandes</w:t>
+      </w:r>
+      <w:proofErr w:type="spellEnd"/>
+      <w:r>
+        <w:rPr>
+          <w:b/>
+          <w:bCs/>
+          <w:lang w:val="en-GB"/>
+        </w:rPr>
+        <w:t xml:space="preserve"> </w:t>
+      </w:r>
+      <w:proofErr w:type="spellStart"/>
+      <w:r>
+        <w:rPr>
+          <w:b/>
+          <w:bCs/>
+          <w:lang w:val="en-GB"/>
+        </w:rPr>
+        <w:t>utiles</w:t>
+      </w:r>
+      <w:proofErr w:type="spellEnd"/>
     </w:p>
     <w:p>
       <w:pPr>
@@ -1073,8 +1584,100 @@
       </w:pPr>
     </w:lvl>
   </w:abstractNum>
+  <w:abstractNum w:abstractNumId="1" w15:restartNumberingAfterBreak="0">
+    <w:nsid w:val="08642008"/>
+    <w:multiLevelType w:val="hybridMultilevel"/>
+    <w:tmpl w:val="C6FC37C2"/>
+    <w:lvl w:ilvl="0" w:tplc="040C0011">
+      <w:start w:val="1"/>
+      <w:numFmt w:val="decimal"/>
+      <w:lvlText w:val="%1)"/>
+      <w:lvlJc w:val="left"/>
+      <w:pPr>
+        <w:ind w:left="720" w:hanging="360"/>
+      </w:pPr>
+      <w:rPr>
+        <w:rFonts w:hint="default"/>
+      </w:rPr>
+    </w:lvl>
+    <w:lvl w:ilvl="1" w:tplc="040C0019" w:tentative="1">
+      <w:start w:val="1"/>
+      <w:numFmt w:val="lowerLetter"/>
+      <w:lvlText w:val="%2."/>
+      <w:lvlJc w:val="left"/>
+      <w:pPr>
+        <w:ind w:left="1440" w:hanging="360"/>
+      </w:pPr>
+    </w:lvl>
+    <w:lvl w:ilvl="2" w:tplc="040C001B" w:tentative="1">
+      <w:start w:val="1"/>
+      <w:numFmt w:val="lowerRoman"/>
+      <w:lvlText w:val="%3."/>
+      <w:lvlJc w:val="right"/>
+      <w:pPr>
+        <w:ind w:left="2160" w:hanging="180"/>
+      </w:pPr>
+    </w:lvl>
+    <w:lvl w:ilvl="3" w:tplc="040C000F" w:tentative="1">
+      <w:start w:val="1"/>
+      <w:numFmt w:val="decimal"/>
+      <w:lvlText w:val="%4."/>
+      <w:lvlJc w:val="left"/>
+      <w:pPr>
+        <w:ind w:left="2880" w:hanging="360"/>
+      </w:pPr>
+    </w:lvl>
+    <w:lvl w:ilvl="4" w:tplc="040C0019" w:tentative="1">
+      <w:start w:val="1"/>
+      <w:numFmt w:val="lowerLetter"/>
+      <w:lvlText w:val="%5."/>
+      <w:lvlJc w:val="left"/>
+      <w:pPr>
+        <w:ind w:left="3600" w:hanging="360"/>
+      </w:pPr>
+    </w:lvl>
+    <w:lvl w:ilvl="5" w:tplc="040C001B" w:tentative="1">
+      <w:start w:val="1"/>
+      <w:numFmt w:val="lowerRoman"/>
+      <w:lvlText w:val="%6."/>
+      <w:lvlJc w:val="right"/>
+      <w:pPr>
+        <w:ind w:left="4320" w:hanging="180"/>
+      </w:pPr>
+    </w:lvl>
+    <w:lvl w:ilvl="6" w:tplc="040C000F" w:tentative="1">
+      <w:start w:val="1"/>
+      <w:numFmt w:val="decimal"/>
+      <w:lvlText w:val="%7."/>
+      <w:lvlJc w:val="left"/>
+      <w:pPr>
+        <w:ind w:left="5040" w:hanging="360"/>
+      </w:pPr>
+    </w:lvl>
+    <w:lvl w:ilvl="7" w:tplc="040C0019" w:tentative="1">
+      <w:start w:val="1"/>
+      <w:numFmt w:val="lowerLetter"/>
+      <w:lvlText w:val="%8."/>
+      <w:lvlJc w:val="left"/>
+      <w:pPr>
+        <w:ind w:left="5760" w:hanging="360"/>
+      </w:pPr>
+    </w:lvl>
+    <w:lvl w:ilvl="8" w:tplc="040C001B" w:tentative="1">
+      <w:start w:val="1"/>
+      <w:numFmt w:val="lowerRoman"/>
+      <w:lvlText w:val="%9."/>
+      <w:lvlJc w:val="right"/>
+      <w:pPr>
+        <w:ind w:left="6480" w:hanging="180"/>
+      </w:pPr>
+    </w:lvl>
+  </w:abstractNum>
   <w:num w:numId="1" w16cid:durableId="30888653">
     <w:abstractNumId w:val="0"/>
+  </w:num>
+  <w:num w:numId="2" w16cid:durableId="2093500025">
+    <w:abstractNumId w:val="1"/>
   </w:num>
 </w:numbering>
 </file>
@@ -1479,6 +2082,7 @@
   <w:style w:type="paragraph" w:default="1" w:styleId="Normal">
     <w:name w:val="Normal"/>
     <w:qFormat/>
+    <w:rsid w:val="008239AD"/>
   </w:style>
   <w:style w:type="paragraph" w:styleId="Titre1">
     <w:name w:val="heading 1"/>
@@ -1682,7 +2286,6 @@
   <w:style w:type="character" w:default="1" w:styleId="Policepardfaut">
     <w:name w:val="Default Paragraph Font"/>
     <w:uiPriority w:val="1"/>
-    <w:semiHidden/>
     <w:unhideWhenUsed/>
   </w:style>
   <w:style w:type="table" w:default="1" w:styleId="TableauNormal">

</xml_diff>